<commit_message>
Initial round of dev feedback updates.
</commit_message>
<xml_diff>
--- a/docassemble/MLHObjectionToGarnishment/data/templates/Instructions_-_Objection_to_Garnishment.docx
+++ b/docassemble/MLHObjectionToGarnishment/data/templates/Instructions_-_Objection_to_Garnishment.docx
@@ -43,10 +43,10 @@
           <w:noProof/>
         </w:rPr>
         <w:drawing>
-          <wp:inline distT="0" distB="0" distL="0" distR="0" wp14:anchorId="005FB413" wp14:editId="728BF82B">
+          <wp:inline distT="0" distB="0" distL="0" distR="0" wp14:anchorId="005FB413" wp14:editId="21AEF17A">
             <wp:extent cx="1188720" cy="1188720"/>
             <wp:effectExtent l="0" t="0" r="5080" b="5080"/>
-            <wp:docPr id="2074624900" name="Picture 3" descr="Survey QR Code"/>
+            <wp:docPr id="2074624900" name="Picture 3"/>
             <wp:cNvGraphicFramePr>
               <a:graphicFrameLocks xmlns:a="http://schemas.openxmlformats.org/drawingml/2006/main" noChangeAspect="1"/>
             </wp:cNvGraphicFramePr>
@@ -54,7 +54,7 @@
               <a:graphicData uri="http://schemas.openxmlformats.org/drawingml/2006/picture">
                 <pic:pic xmlns:pic="http://schemas.openxmlformats.org/drawingml/2006/picture">
                   <pic:nvPicPr>
-                    <pic:cNvPr id="2074624900" name="Picture 3" descr="Survey QR Code"/>
+                    <pic:cNvPr id="2074624900" name="Picture 3"/>
                     <pic:cNvPicPr/>
                   </pic:nvPicPr>
                   <pic:blipFill>
@@ -1643,15 +1643,12 @@
       <w:r>
         <w:t xml:space="preserve">Step 8: </w:t>
       </w:r>
-      <w:hyperlink r:id="rId27">
-        <w:r>
-          <w:rPr>
-            <w:color w:val="1155CC"/>
-            <w:u w:val="single"/>
-          </w:rPr>
-          <w:t>Serve</w:t>
-        </w:r>
-      </w:hyperlink>
+      <w:r>
+        <w:rPr>
+          <w:color w:val="auto"/>
+        </w:rPr>
+        <w:t>Serve</w:t>
+      </w:r>
       <w:r>
         <w:t xml:space="preserve"> the order</w:t>
       </w:r>
@@ -1685,7 +1682,7 @@
         </w:rPr>
         <w:t xml:space="preserve">Send a copy of the order to the </w:t>
       </w:r>
-      <w:hyperlink r:id="rId28">
+      <w:hyperlink r:id="rId27">
         <w:r>
           <w:rPr>
             <w:rFonts w:ascii="Calibri" w:eastAsia="Calibri" w:hAnsi="Calibri" w:cs="Calibri"/>

</xml_diff>